<commit_message>
Added Thermistor-based temp sensor support
Added Thermistor-based temp sensor support.

Supported thermistor type is the common 10K thermistor, readily
available from multiple sources. Thermistor is connected to generic
input port as divider (thermistor + 10K resistor), reading value is done
using regular Arduino ADC.

The tricky part is the fast conversion of input voltage into accurate
temperature, this is done using LUT and interpolation. LUT and
associated code is taken from
https://github.com/EasternStarGeek/Fun-with-Thermistors.
</commit_message>
<xml_diff>
--- a/Docs/HW15 - Moteino Mega pins assignment.docx
+++ b/Docs/HW15 - Moteino Mega pins assignment.docx
@@ -173,8 +173,6 @@
             <w:r>
               <w:t xml:space="preserve"> output</w:t>
             </w:r>
-            <w:bookmarkStart w:id="0" w:name="_GoBack"/>
-            <w:bookmarkEnd w:id="0"/>
           </w:p>
         </w:tc>
       </w:tr>
@@ -217,10 +215,7 @@
           </w:tcPr>
           <w:p>
             <w:r>
-              <w:t>D12, D</w:t>
-            </w:r>
-            <w:r>
-              <w:t>13, D14, D18, D19, D20</w:t>
+              <w:t>D12, D13, D14, D18, D19, D20</w:t>
             </w:r>
           </w:p>
         </w:tc>
@@ -565,6 +560,9 @@
               </w:rPr>
               <w:t>Available</w:t>
             </w:r>
+            <w:r>
+              <w:t xml:space="preserve"> – External hookup 1</w:t>
+            </w:r>
           </w:p>
         </w:tc>
       </w:tr>
@@ -600,6 +598,14 @@
               </w:rPr>
               <w:t>Available</w:t>
             </w:r>
+            <w:r>
+              <w:t xml:space="preserve"> – External </w:t>
+            </w:r>
+            <w:r>
+              <w:t>hookup 2</w:t>
+            </w:r>
+            <w:bookmarkStart w:id="0" w:name="_GoBack"/>
+            <w:bookmarkEnd w:id="0"/>
           </w:p>
         </w:tc>
       </w:tr>
@@ -916,13 +922,7 @@
         <w:jc w:val="center"/>
       </w:pPr>
       <w:r>
-        <w:t xml:space="preserve">SmartGarden </w:t>
-      </w:r>
-      <w:r>
-        <w:t>Remote</w:t>
-      </w:r>
-      <w:r>
-        <w:t xml:space="preserve"> Controller, HW v1.5</w:t>
+        <w:t>SmartGarden Remote Controller, HW v1.5</w:t>
       </w:r>
       <w:r>
         <w:br/>
@@ -930,8 +930,6 @@
       </w:r>
       <w:r>
         <w:br/>
-      </w:r>
-      <w:r>
         <w:t>v0.9</w:t>
       </w:r>
     </w:p>
@@ -3597,8 +3595,8 @@
     <w:basedOn w:val="DefaultParagraphFont"/>
     <w:rsid w:val="00E81F66"/>
   </w:style>
-  <w:style w:type="character" w:customStyle="1" w:styleId="title">
-    <w:name w:val="title"/>
+  <w:style w:type="character" w:customStyle="1" w:styleId="Title1">
+    <w:name w:val="Title1"/>
     <w:basedOn w:val="DefaultParagraphFont"/>
     <w:rsid w:val="00E81F66"/>
   </w:style>
@@ -4229,8 +4227,8 @@
     <w:basedOn w:val="DefaultParagraphFont"/>
     <w:rsid w:val="00E81F66"/>
   </w:style>
-  <w:style w:type="character" w:customStyle="1" w:styleId="title">
-    <w:name w:val="title"/>
+  <w:style w:type="character" w:customStyle="1" w:styleId="Title1">
+    <w:name w:val="Title1"/>
     <w:basedOn w:val="DefaultParagraphFont"/>
     <w:rsid w:val="00E81F66"/>
   </w:style>

</xml_diff>

<commit_message>
Updated HW config definition for HW v1.6 Master controller
Updated HW config definition for HW v1.6 Master controller to reflect
actual config I'm using - DHT21 sensor and Thermistor probe (as external
temp sensor).
</commit_message>
<xml_diff>
--- a/Docs/HW15 - Moteino Mega pins assignment.docx
+++ b/Docs/HW15 - Moteino Mega pins assignment.docx
@@ -555,57 +555,54 @@
           </w:tcPr>
           <w:p>
             <w:r>
+              <w:t>External hookup 1</w:t>
+            </w:r>
+            <w:r>
+              <w:t xml:space="preserve"> (</w:t>
+            </w:r>
+            <w:r>
+              <w:t>configured as Thermistor sensor)</w:t>
+            </w:r>
+          </w:p>
+        </w:tc>
+      </w:tr>
+      <w:tr>
+        <w:tc>
+          <w:tcPr>
+            <w:tcW w:w="2088" w:type="dxa"/>
+          </w:tcPr>
+          <w:p>
+            <w:r>
+              <w:t>A6</w:t>
+            </w:r>
+          </w:p>
+        </w:tc>
+        <w:tc>
+          <w:tcPr>
+            <w:tcW w:w="2160" w:type="dxa"/>
+          </w:tcPr>
+          <w:p>
+            <w:r>
+              <w:t>Analog/GPIO</w:t>
+            </w:r>
+          </w:p>
+        </w:tc>
+        <w:tc>
+          <w:tcPr>
+            <w:tcW w:w="5524" w:type="dxa"/>
+          </w:tcPr>
+          <w:p>
+            <w:bookmarkStart w:id="0" w:name="_GoBack"/>
+            <w:bookmarkEnd w:id="0"/>
+            <w:r>
               <w:rPr>
                 <w:highlight w:val="green"/>
               </w:rPr>
               <w:t>Available</w:t>
             </w:r>
             <w:r>
-              <w:t xml:space="preserve"> – External hookup 1</w:t>
-            </w:r>
-          </w:p>
-        </w:tc>
-      </w:tr>
-      <w:tr>
-        <w:tc>
-          <w:tcPr>
-            <w:tcW w:w="2088" w:type="dxa"/>
-          </w:tcPr>
-          <w:p>
-            <w:r>
-              <w:t>A6</w:t>
-            </w:r>
-          </w:p>
-        </w:tc>
-        <w:tc>
-          <w:tcPr>
-            <w:tcW w:w="2160" w:type="dxa"/>
-          </w:tcPr>
-          <w:p>
-            <w:r>
-              <w:t>Analog/GPIO</w:t>
-            </w:r>
-          </w:p>
-        </w:tc>
-        <w:tc>
-          <w:tcPr>
-            <w:tcW w:w="5524" w:type="dxa"/>
-          </w:tcPr>
-          <w:p>
-            <w:r>
-              <w:rPr>
-                <w:highlight w:val="green"/>
-              </w:rPr>
-              <w:t>Available</w:t>
-            </w:r>
-            <w:r>
-              <w:t xml:space="preserve"> – External </w:t>
-            </w:r>
-            <w:r>
-              <w:t>hookup 2</w:t>
-            </w:r>
-            <w:bookmarkStart w:id="0" w:name="_GoBack"/>
-            <w:bookmarkEnd w:id="0"/>
+              <w:t xml:space="preserve"> – External hookup 2</w:t>
+            </w:r>
           </w:p>
         </w:tc>
       </w:tr>

</xml_diff>